<commit_message>
small revisions based on internal POC meeting.
</commit_message>
<xml_diff>
--- a/working_pbc_measure_spec.docx
+++ b/working_pbc_measure_spec.docx
@@ -991,10 +991,10 @@
       <w:pPr>
         <w:pStyle w:val="Heading2"/>
       </w:pPr>
-      <w:bookmarkStart w:id="34" w:name="ipm3-clustered-variability-of-visitation-timing"/>
+      <w:bookmarkStart w:id="34" w:name="ipm3-visitation-regularity"/>
       <w:bookmarkEnd w:id="34"/>
       <w:r>
-        <w:t xml:space="preserve">IPM3: Clustered Variability of Visitation Timing</w:t>
+        <w:t xml:space="preserve">IPM3: Visitation Regularity</w:t>
       </w:r>
     </w:p>
     <w:p>
@@ -1031,10 +1031,18 @@
       <w:pPr>
         <w:pStyle w:val="Heading3"/>
       </w:pPr>
-      <w:bookmarkStart w:id="37" w:name="formal-definition-2"/>
+      <w:bookmarkStart w:id="37" w:name="formal-definition-under-revision"/>
       <w:bookmarkEnd w:id="37"/>
       <w:r>
-        <w:t xml:space="preserve">Formal Definition</w:t>
+        <w:t xml:space="preserve">Formal Definition (UNDER REVISION)</w:t>
+      </w:r>
+    </w:p>
+    <w:p>
+      <w:r>
+        <w:rPr>
+          <w:i/>
+        </w:rPr>
+        <w:t xml:space="preserve">The following text gives a general sense of what we are hoping to accomplish with this measure: an assessment of the regularity of visitations associated with a given referral. The time-series (i.e. cyclical) nature of the data we are dealing with requires some additional research. We welcome comments or recomendations on how to define this measurement.</w:t>
       </w:r>
     </w:p>
     <w:p>
@@ -2163,7 +2171,7 @@
     </w:p>
     <w:p>
       <w:pPr>
-        <w:pStyle w:val="Heading3"/>
+        <w:pStyle w:val="Heading4"/>
       </w:pPr>
       <w:bookmarkStart w:id="45" w:name="normative-direction-of-the-measure-over-time-3"/>
       <w:bookmarkEnd w:id="45"/>
@@ -2462,10 +2470,10 @@
       <w:pPr>
         <w:pStyle w:val="Heading3"/>
       </w:pPr>
-      <w:bookmarkStart w:id="53" w:name="ppm3-percentage-of-parental-visit-attendance"/>
+      <w:bookmarkStart w:id="53" w:name="ppm4-percentage-of-parental-visit-attendance"/>
       <w:bookmarkEnd w:id="53"/>
       <w:r>
-        <w:t xml:space="preserve">PPM3: Percentage of Parental Visit Attendance</w:t>
+        <w:t xml:space="preserve">PPM4: Percentage of Parental Visit Attendance</w:t>
       </w:r>
     </w:p>
     <w:p>
@@ -2510,7 +2518,17 @@
     </w:p>
     <w:p>
       <w:r>
-        <w:t xml:space="preserve">This measure shall be calculated by first taking the difference in expected parental visitation participants (as recorded on the referral) and the parental participants who participate in a given completed visitation session. This difference shall be divided by the expected parental visitation participants and then averaged across all completed visitations for a given provider. #### Available Cross-Tabulations</w:t>
+        <w:t xml:space="preserve">This measure shall be calculated by first taking the difference in expected parental visitation participants (as recorded on the referral) and the parental participants who participate in a given completed visitation session. This difference shall be divided by the expected parental visitation participants and then averaged across all completed visitations for a given provider.</w:t>
+      </w:r>
+    </w:p>
+    <w:p>
+      <w:pPr>
+        <w:pStyle w:val="Heading4"/>
+      </w:pPr>
+      <w:bookmarkStart w:id="57" w:name="available-cross-tabulations-5"/>
+      <w:bookmarkEnd w:id="57"/>
+      <w:r>
+        <w:t xml:space="preserve">Available Cross-Tabulations</w:t>
       </w:r>
     </w:p>
     <w:p>
@@ -2673,18 +2691,18 @@
       <w:pPr>
         <w:pStyle w:val="Heading3"/>
       </w:pPr>
-      <w:bookmarkStart w:id="57" w:name="ppm4-percentage-of-child-visit-attendance"/>
-      <w:bookmarkEnd w:id="57"/>
-      <w:r>
-        <w:t xml:space="preserve">PPM4: Percentage of Child Visit Attendance</w:t>
+      <w:bookmarkStart w:id="58" w:name="ppm5-percentage-of-child-visit-attendance"/>
+      <w:bookmarkEnd w:id="58"/>
+      <w:r>
+        <w:t xml:space="preserve">PPM5: Percentage of Child Visit Attendance</w:t>
       </w:r>
     </w:p>
     <w:p>
       <w:pPr>
         <w:pStyle w:val="Heading4"/>
       </w:pPr>
-      <w:bookmarkStart w:id="58" w:name="questions-that-this-measure-can-answer-6"/>
-      <w:bookmarkEnd w:id="58"/>
+      <w:bookmarkStart w:id="59" w:name="questions-that-this-measure-can-answer-6"/>
+      <w:bookmarkEnd w:id="59"/>
       <w:r>
         <w:t xml:space="preserve">Questions That This Measure Can Answer</w:t>
       </w:r>
@@ -2698,8 +2716,8 @@
       <w:pPr>
         <w:pStyle w:val="Heading4"/>
       </w:pPr>
-      <w:bookmarkStart w:id="59" w:name="normative-direction-of-the-measure-over-time-6"/>
-      <w:bookmarkEnd w:id="59"/>
+      <w:bookmarkStart w:id="60" w:name="normative-direction-of-the-measure-over-time-6"/>
+      <w:bookmarkEnd w:id="60"/>
       <w:r>
         <w:t xml:space="preserve">Normative Direction of the Measure Over Time</w:t>
       </w:r>
@@ -2713,8 +2731,8 @@
       <w:pPr>
         <w:pStyle w:val="Heading4"/>
       </w:pPr>
-      <w:bookmarkStart w:id="60" w:name="back-of-the-envelope-definition-3"/>
-      <w:bookmarkEnd w:id="60"/>
+      <w:bookmarkStart w:id="61" w:name="back-of-the-envelope-definition-3"/>
+      <w:bookmarkEnd w:id="61"/>
       <w:r>
         <w:t xml:space="preserve">Back of the Envelope Definition</w:t>
       </w:r>
@@ -2728,8 +2746,8 @@
       <w:pPr>
         <w:pStyle w:val="Heading4"/>
       </w:pPr>
-      <w:bookmarkStart w:id="61" w:name="available-cross-tabulations-5"/>
-      <w:bookmarkEnd w:id="61"/>
+      <w:bookmarkStart w:id="62" w:name="available-cross-tabulations-6"/>
+      <w:bookmarkEnd w:id="62"/>
       <w:r>
         <w:t xml:space="preserve">Available Cross-Tabulations</w:t>
       </w:r>
@@ -2894,18 +2912,18 @@
       <w:pPr>
         <w:pStyle w:val="Heading3"/>
       </w:pPr>
-      <w:bookmarkStart w:id="62" w:name="ppm5-percentage-of-planned-participants-present"/>
-      <w:bookmarkEnd w:id="62"/>
-      <w:r>
-        <w:t xml:space="preserve">PPM5: Percentage of Planned Participants Present</w:t>
+      <w:bookmarkStart w:id="63" w:name="ppm6-percentage-of-planned-participants-present"/>
+      <w:bookmarkEnd w:id="63"/>
+      <w:r>
+        <w:t xml:space="preserve">PPM6: Percentage of Planned Participants Present</w:t>
       </w:r>
     </w:p>
     <w:p>
       <w:pPr>
         <w:pStyle w:val="Heading4"/>
       </w:pPr>
-      <w:bookmarkStart w:id="63" w:name="questions-that-this-measure-can-answer-7"/>
-      <w:bookmarkEnd w:id="63"/>
+      <w:bookmarkStart w:id="64" w:name="questions-that-this-measure-can-answer-7"/>
+      <w:bookmarkEnd w:id="64"/>
       <w:r>
         <w:t xml:space="preserve">Questions That This Measure Can Answer</w:t>
       </w:r>
@@ -2919,8 +2937,8 @@
       <w:pPr>
         <w:pStyle w:val="Heading4"/>
       </w:pPr>
-      <w:bookmarkStart w:id="64" w:name="normative-direction-of-the-measure-over-time-7"/>
-      <w:bookmarkEnd w:id="64"/>
+      <w:bookmarkStart w:id="65" w:name="normative-direction-of-the-measure-over-time-7"/>
+      <w:bookmarkEnd w:id="65"/>
       <w:r>
         <w:t xml:space="preserve">Normative Direction of the Measure Over Time</w:t>
       </w:r>
@@ -2934,8 +2952,8 @@
       <w:pPr>
         <w:pStyle w:val="Heading4"/>
       </w:pPr>
-      <w:bookmarkStart w:id="65" w:name="back-of-the-envelope-definition-4"/>
-      <w:bookmarkEnd w:id="65"/>
+      <w:bookmarkStart w:id="66" w:name="back-of-the-envelope-definition-4"/>
+      <w:bookmarkEnd w:id="66"/>
       <w:r>
         <w:t xml:space="preserve">Back of the Envelope Definition</w:t>
       </w:r>
@@ -2949,8 +2967,8 @@
       <w:pPr>
         <w:pStyle w:val="Heading4"/>
       </w:pPr>
-      <w:bookmarkStart w:id="66" w:name="available-cross-tabulations-6"/>
-      <w:bookmarkEnd w:id="66"/>
+      <w:bookmarkStart w:id="67" w:name="available-cross-tabulations-7"/>
+      <w:bookmarkEnd w:id="67"/>
       <w:r>
         <w:t xml:space="preserve">Available Cross-Tabulations</w:t>
       </w:r>
@@ -3115,8 +3133,8 @@
       <w:pPr>
         <w:pStyle w:val="Heading2"/>
       </w:pPr>
-      <w:bookmarkStart w:id="67" w:name="planning-measures-only-pmo"/>
-      <w:bookmarkEnd w:id="67"/>
+      <w:bookmarkStart w:id="68" w:name="planning-measures-only-pmo"/>
+      <w:bookmarkEnd w:id="68"/>
       <w:r>
         <w:t xml:space="preserve">Planning Measures Only (PMO)</w:t>
       </w:r>
@@ -3130,8 +3148,8 @@
       <w:pPr>
         <w:pStyle w:val="Heading3"/>
       </w:pPr>
-      <w:bookmarkStart w:id="68" w:name="pmo1-frequency-of-visitation"/>
-      <w:bookmarkEnd w:id="68"/>
+      <w:bookmarkStart w:id="69" w:name="pmo1-frequency-of-visitation"/>
+      <w:bookmarkEnd w:id="69"/>
       <w:r>
         <w:t xml:space="preserve">PMO1: Frequency of Visitation</w:t>
       </w:r>
@@ -3140,8 +3158,8 @@
       <w:pPr>
         <w:pStyle w:val="Heading4"/>
       </w:pPr>
-      <w:bookmarkStart w:id="69" w:name="questions-that-this-measure-can-answer-8"/>
-      <w:bookmarkEnd w:id="69"/>
+      <w:bookmarkStart w:id="70" w:name="questions-that-this-measure-can-answer-8"/>
+      <w:bookmarkEnd w:id="70"/>
       <w:r>
         <w:t xml:space="preserve">Questions That This Measure Can Answer</w:t>
       </w:r>
@@ -3155,8 +3173,8 @@
       <w:pPr>
         <w:pStyle w:val="Heading4"/>
       </w:pPr>
-      <w:bookmarkStart w:id="70" w:name="back-of-the-envelope-definition-5"/>
-      <w:bookmarkEnd w:id="70"/>
+      <w:bookmarkStart w:id="71" w:name="back-of-the-envelope-definition-5"/>
+      <w:bookmarkEnd w:id="71"/>
       <w:r>
         <w:t xml:space="preserve">Back of the Envelope Definition</w:t>
       </w:r>
@@ -3170,8 +3188,8 @@
       <w:pPr>
         <w:pStyle w:val="Heading4"/>
       </w:pPr>
-      <w:bookmarkStart w:id="71" w:name="available-cross-tabulations-7"/>
-      <w:bookmarkEnd w:id="71"/>
+      <w:bookmarkStart w:id="72" w:name="available-cross-tabulations-8"/>
+      <w:bookmarkEnd w:id="72"/>
       <w:r>
         <w:t xml:space="preserve">Available Cross-Tabulations</w:t>
       </w:r>
@@ -3348,8 +3366,8 @@
       <w:pPr>
         <w:pStyle w:val="Heading3"/>
       </w:pPr>
-      <w:bookmarkStart w:id="72" w:name="pmo2-provider-incident-report-rate"/>
-      <w:bookmarkEnd w:id="72"/>
+      <w:bookmarkStart w:id="73" w:name="pmo2-provider-incident-report-rate"/>
+      <w:bookmarkEnd w:id="73"/>
       <w:r>
         <w:t xml:space="preserve">PMO2: Provider Incident Report Rate</w:t>
       </w:r>
@@ -3358,8 +3376,8 @@
       <w:pPr>
         <w:pStyle w:val="Heading4"/>
       </w:pPr>
-      <w:bookmarkStart w:id="73" w:name="questions-that-this-measure-can-answer-9"/>
-      <w:bookmarkEnd w:id="73"/>
+      <w:bookmarkStart w:id="74" w:name="questions-that-this-measure-can-answer-9"/>
+      <w:bookmarkEnd w:id="74"/>
       <w:r>
         <w:t xml:space="preserve">Questions That This Measure Can Answer</w:t>
       </w:r>
@@ -3373,8 +3391,8 @@
       <w:pPr>
         <w:pStyle w:val="Heading4"/>
       </w:pPr>
-      <w:bookmarkStart w:id="74" w:name="back-of-the-envelope-definition-6"/>
-      <w:bookmarkEnd w:id="74"/>
+      <w:bookmarkStart w:id="75" w:name="back-of-the-envelope-definition-6"/>
+      <w:bookmarkEnd w:id="75"/>
       <w:r>
         <w:t xml:space="preserve">Back of the Envelope Definition</w:t>
       </w:r>
@@ -3388,8 +3406,8 @@
       <w:pPr>
         <w:pStyle w:val="Heading4"/>
       </w:pPr>
-      <w:bookmarkStart w:id="75" w:name="available-cross-tabulations-8"/>
-      <w:bookmarkEnd w:id="75"/>
+      <w:bookmarkStart w:id="76" w:name="available-cross-tabulations-9"/>
+      <w:bookmarkEnd w:id="76"/>
       <w:r>
         <w:t xml:space="preserve">Available Cross-Tabulations</w:t>
       </w:r>
@@ -3590,8 +3608,8 @@
       <w:pPr>
         <w:pStyle w:val="Heading3"/>
       </w:pPr>
-      <w:bookmarkStart w:id="76" w:name="pmo3-rate-of-service-bundling"/>
-      <w:bookmarkEnd w:id="76"/>
+      <w:bookmarkStart w:id="77" w:name="pmo3-rate-of-service-bundling"/>
+      <w:bookmarkEnd w:id="77"/>
       <w:r>
         <w:t xml:space="preserve">PMO3: Rate of Service Bundling</w:t>
       </w:r>
@@ -3600,8 +3618,8 @@
       <w:pPr>
         <w:pStyle w:val="Heading4"/>
       </w:pPr>
-      <w:bookmarkStart w:id="77" w:name="questions-that-this-measure-can-answer-10"/>
-      <w:bookmarkEnd w:id="77"/>
+      <w:bookmarkStart w:id="78" w:name="questions-that-this-measure-can-answer-10"/>
+      <w:bookmarkEnd w:id="78"/>
       <w:r>
         <w:t xml:space="preserve">Questions That This Measure Can Answer</w:t>
       </w:r>
@@ -3615,8 +3633,8 @@
       <w:pPr>
         <w:pStyle w:val="Heading4"/>
       </w:pPr>
-      <w:bookmarkStart w:id="78" w:name="back-of-the-envelope-definition-7"/>
-      <w:bookmarkEnd w:id="78"/>
+      <w:bookmarkStart w:id="79" w:name="back-of-the-envelope-definition-7"/>
+      <w:bookmarkEnd w:id="79"/>
       <w:r>
         <w:t xml:space="preserve">Back of the Envelope Definition</w:t>
       </w:r>
@@ -3630,8 +3648,8 @@
       <w:pPr>
         <w:pStyle w:val="Heading4"/>
       </w:pPr>
-      <w:bookmarkStart w:id="79" w:name="available-cross-tabulations-9"/>
-      <w:bookmarkEnd w:id="79"/>
+      <w:bookmarkStart w:id="80" w:name="available-cross-tabulations-10"/>
+      <w:bookmarkEnd w:id="80"/>
       <w:r>
         <w:t xml:space="preserve">Available Cross-Tabulations</w:t>
       </w:r>
@@ -3724,8 +3742,8 @@
       <w:pPr>
         <w:pStyle w:val="Heading2"/>
       </w:pPr>
-      <w:bookmarkStart w:id="80" w:name="potential-measures-requiring-vetting-by-providers"/>
-      <w:bookmarkEnd w:id="80"/>
+      <w:bookmarkStart w:id="81" w:name="potential-measures-requiring-vetting-by-providers"/>
+      <w:bookmarkEnd w:id="81"/>
       <w:r>
         <w:t xml:space="preserve">Potential Measures Requiring Vetting By Providers</w:t>
       </w:r>
@@ -3772,8 +3790,8 @@
       <w:pPr>
         <w:pStyle w:val="Heading1"/>
       </w:pPr>
-      <w:bookmarkStart w:id="81" w:name="potential-cross-tabulation-dimensions"/>
-      <w:bookmarkEnd w:id="81"/>
+      <w:bookmarkStart w:id="82" w:name="potential-cross-tabulation-dimensions"/>
+      <w:bookmarkEnd w:id="82"/>
       <w:r>
         <w:t xml:space="preserve">Potential Cross-Tabulation Dimensions</w:t>
       </w:r>
@@ -4772,6 +4790,66 @@
       </w:pPr>
       <w:r>
         <w:t xml:space="preserve">None</w:t>
+      </w:r>
+    </w:p>
+    <w:p>
+      <w:pPr>
+        <w:pStyle w:val="Compact"/>
+        <w:numPr>
+          <w:numId w:val="1013"/>
+          <w:ilvl w:val="0"/>
+        </w:numPr>
+      </w:pPr>
+      <w:r>
+        <w:t xml:space="preserve">Referral Acceptance Reason</w:t>
+      </w:r>
+    </w:p>
+    <w:p>
+      <w:pPr>
+        <w:pStyle w:val="Compact"/>
+        <w:numPr>
+          <w:numId w:val="1030"/>
+          <w:ilvl w:val="1"/>
+        </w:numPr>
+      </w:pPr>
+      <w:r>
+        <w:t xml:space="preserve">Accepted</w:t>
+      </w:r>
+    </w:p>
+    <w:p>
+      <w:pPr>
+        <w:pStyle w:val="Compact"/>
+        <w:numPr>
+          <w:numId w:val="1030"/>
+          <w:ilvl w:val="1"/>
+        </w:numPr>
+      </w:pPr>
+      <w:r>
+        <w:t xml:space="preserve">Rejected - Capacity Issues</w:t>
+      </w:r>
+    </w:p>
+    <w:p>
+      <w:pPr>
+        <w:pStyle w:val="Compact"/>
+        <w:numPr>
+          <w:numId w:val="1030"/>
+          <w:ilvl w:val="1"/>
+        </w:numPr>
+      </w:pPr>
+      <w:r>
+        <w:t xml:space="preserve">Rejected - Client Compatability Issues</w:t>
+      </w:r>
+    </w:p>
+    <w:p>
+      <w:pPr>
+        <w:pStyle w:val="Compact"/>
+        <w:numPr>
+          <w:numId w:val="1030"/>
+          <w:ilvl w:val="1"/>
+        </w:numPr>
+      </w:pPr>
+      <w:r>
+        <w:t xml:space="preserve">Other</w:t>
       </w:r>
     </w:p>
     <w:p>
@@ -4879,7 +4957,7 @@
     </w:lvl>
   </w:abstractNum>
   <w:abstractNum w:abstractNumId="990">
-    <w:nsid w:val="817ef091"/>
+    <w:nsid w:val="b844871a"/>
     <w:multiLevelType w:val="multilevel"/>
     <w:lvl w:ilvl="0">
       <w:numFmt w:val="bullet"/>
@@ -4960,7 +5038,7 @@
     </w:lvl>
   </w:abstractNum>
   <w:abstractNum w:abstractNumId="991">
-    <w:nsid w:val="7965dfe2"/>
+    <w:nsid w:val="9a71b298"/>
     <w:multiLevelType w:val="multilevel"/>
     <w:lvl w:ilvl="0">
       <w:numFmt w:val="bullet"/>
@@ -5131,6 +5209,9 @@
     <w:abstractNumId w:val="991"/>
   </w:num>
   <w:num w:numId="1029">
+    <w:abstractNumId w:val="991"/>
+  </w:num>
+  <w:num w:numId="1030">
     <w:abstractNumId w:val="991"/>
   </w:num>
 </w:numbering>

</xml_diff>